<commit_message>
1.1.2 - mais correções e readme
Corrigido um erro de síntaxe SQL na página de ferramentas, e uma mensagem de erro indesejada ao tentar fazer login com um usuário inexistente. Além disso, atualizei o documento LEIA-ME e o README.md
</commit_message>
<xml_diff>
--- a/Documento LEIA-ME.docx
+++ b/Documento LEIA-ME.docx
@@ -474,19 +474,11 @@
       <w:r>
         <w:t xml:space="preserve">. </w:t>
       </w:r>
-      <w:proofErr w:type="gramStart"/>
       <w:r>
         <w:rPr>
           <w:highlight w:val="white"/>
         </w:rPr>
-        <w:t>-</w:t>
-      </w:r>
-      <w:proofErr w:type="gramEnd"/>
-      <w:r>
-        <w:rPr>
-          <w:highlight w:val="white"/>
-        </w:rPr>
-        <w:t xml:space="preserve"> </w:t>
+        <w:t xml:space="preserve">- </w:t>
       </w:r>
       <w:r>
         <w:rPr>
@@ -823,7 +815,7 @@
             </w:rPr>
             <w:fldChar w:fldCharType="separate"/>
           </w:r>
-          <w:hyperlink w:anchor="_Toc199195231" w:history="1">
+          <w:hyperlink w:anchor="_Toc199417022" w:history="1">
             <w:r>
               <w:rPr>
                 <w:rStyle w:val="Hyperlink"/>
@@ -850,7 +842,7 @@
                 <w:noProof/>
                 <w:webHidden/>
               </w:rPr>
-              <w:instrText xml:space="preserve"> PAGEREF _Toc199195231 \h </w:instrText>
+              <w:instrText xml:space="preserve"> PAGEREF _Toc199417022 \h </w:instrText>
             </w:r>
             <w:r>
               <w:rPr>
@@ -895,7 +887,7 @@
               <w14:ligatures w14:val="standardContextual"/>
             </w:rPr>
           </w:pPr>
-          <w:hyperlink w:anchor="_Toc199195232" w:history="1">
+          <w:hyperlink w:anchor="_Toc199417023" w:history="1">
             <w:r>
               <w:rPr>
                 <w:rStyle w:val="Hyperlink"/>
@@ -924,7 +916,7 @@
                 <w:noProof/>
                 <w:webHidden/>
               </w:rPr>
-              <w:instrText xml:space="preserve"> PAGEREF _Toc199195232 \h </w:instrText>
+              <w:instrText xml:space="preserve"> PAGEREF _Toc199417023 \h </w:instrText>
             </w:r>
             <w:r>
               <w:rPr>
@@ -969,7 +961,7 @@
               <w14:ligatures w14:val="standardContextual"/>
             </w:rPr>
           </w:pPr>
-          <w:hyperlink w:anchor="_Toc199195233" w:history="1">
+          <w:hyperlink w:anchor="_Toc199417024" w:history="1">
             <w:r>
               <w:rPr>
                 <w:rStyle w:val="Hyperlink"/>
@@ -997,7 +989,7 @@
                 <w:noProof/>
                 <w:webHidden/>
               </w:rPr>
-              <w:instrText xml:space="preserve"> PAGEREF _Toc199195233 \h </w:instrText>
+              <w:instrText xml:space="preserve"> PAGEREF _Toc199417024 \h </w:instrText>
             </w:r>
             <w:r>
               <w:rPr>
@@ -1042,7 +1034,7 @@
               <w14:ligatures w14:val="standardContextual"/>
             </w:rPr>
           </w:pPr>
-          <w:hyperlink w:anchor="_Toc199195234" w:history="1">
+          <w:hyperlink w:anchor="_Toc199417025" w:history="1">
             <w:r>
               <w:rPr>
                 <w:rStyle w:val="Hyperlink"/>
@@ -1070,7 +1062,7 @@
                 <w:noProof/>
                 <w:webHidden/>
               </w:rPr>
-              <w:instrText xml:space="preserve"> PAGEREF _Toc199195234 \h </w:instrText>
+              <w:instrText xml:space="preserve"> PAGEREF _Toc199417025 \h </w:instrText>
             </w:r>
             <w:r>
               <w:rPr>
@@ -1115,7 +1107,7 @@
               <w14:ligatures w14:val="standardContextual"/>
             </w:rPr>
           </w:pPr>
-          <w:hyperlink w:anchor="_Toc199195235" w:history="1">
+          <w:hyperlink w:anchor="_Toc199417026" w:history="1">
             <w:r>
               <w:rPr>
                 <w:rStyle w:val="Hyperlink"/>
@@ -1143,7 +1135,7 @@
                 <w:noProof/>
                 <w:webHidden/>
               </w:rPr>
-              <w:instrText xml:space="preserve"> PAGEREF _Toc199195235 \h </w:instrText>
+              <w:instrText xml:space="preserve"> PAGEREF _Toc199417026 \h </w:instrText>
             </w:r>
             <w:r>
               <w:rPr>
@@ -1188,7 +1180,7 @@
               <w14:ligatures w14:val="standardContextual"/>
             </w:rPr>
           </w:pPr>
-          <w:hyperlink w:anchor="_Toc199195236" w:history="1">
+          <w:hyperlink w:anchor="_Toc199417027" w:history="1">
             <w:r>
               <w:rPr>
                 <w:rStyle w:val="Hyperlink"/>
@@ -1216,7 +1208,7 @@
                 <w:noProof/>
                 <w:webHidden/>
               </w:rPr>
-              <w:instrText xml:space="preserve"> PAGEREF _Toc199195236 \h </w:instrText>
+              <w:instrText xml:space="preserve"> PAGEREF _Toc199417027 \h </w:instrText>
             </w:r>
             <w:r>
               <w:rPr>
@@ -1261,7 +1253,7 @@
               <w14:ligatures w14:val="standardContextual"/>
             </w:rPr>
           </w:pPr>
-          <w:hyperlink w:anchor="_Toc199195237" w:history="1">
+          <w:hyperlink w:anchor="_Toc199417028" w:history="1">
             <w:r>
               <w:rPr>
                 <w:rStyle w:val="Hyperlink"/>
@@ -1289,7 +1281,7 @@
                 <w:noProof/>
                 <w:webHidden/>
               </w:rPr>
-              <w:instrText xml:space="preserve"> PAGEREF _Toc199195237 \h </w:instrText>
+              <w:instrText xml:space="preserve"> PAGEREF _Toc199417028 \h </w:instrText>
             </w:r>
             <w:r>
               <w:rPr>
@@ -1334,12 +1326,11 @@
               <w14:ligatures w14:val="standardContextual"/>
             </w:rPr>
           </w:pPr>
-          <w:hyperlink w:anchor="_Toc199195238" w:history="1">
+          <w:hyperlink w:anchor="_Toc199417029" w:history="1">
             <w:r>
               <w:rPr>
                 <w:rStyle w:val="Hyperlink"/>
                 <w:rFonts w:cs="Arial"/>
-                <w:bCs/>
                 <w:noProof/>
               </w:rPr>
               <w:t>4.1 Entrando no aplicativo</w:t>
@@ -1363,7 +1354,7 @@
                 <w:noProof/>
                 <w:webHidden/>
               </w:rPr>
-              <w:instrText xml:space="preserve"> PAGEREF _Toc199195238 \h </w:instrText>
+              <w:instrText xml:space="preserve"> PAGEREF _Toc199417029 \h </w:instrText>
             </w:r>
             <w:r>
               <w:rPr>
@@ -1408,12 +1399,10 @@
               <w14:ligatures w14:val="standardContextual"/>
             </w:rPr>
           </w:pPr>
-          <w:hyperlink w:anchor="_Toc199195239" w:history="1">
+          <w:hyperlink w:anchor="_Toc199417030" w:history="1">
             <w:r>
               <w:rPr>
                 <w:rStyle w:val="Hyperlink"/>
-                <w:rFonts w:cs="Arial"/>
-                <w:bCs/>
                 <w:noProof/>
               </w:rPr>
               <w:t>4.2 Utilizando como administrador</w:t>
@@ -1437,7 +1426,7 @@
                 <w:noProof/>
                 <w:webHidden/>
               </w:rPr>
-              <w:instrText xml:space="preserve"> PAGEREF _Toc199195239 \h </w:instrText>
+              <w:instrText xml:space="preserve"> PAGEREF _Toc199417030 \h </w:instrText>
             </w:r>
             <w:r>
               <w:rPr>
@@ -1482,11 +1471,10 @@
               <w14:ligatures w14:val="standardContextual"/>
             </w:rPr>
           </w:pPr>
-          <w:hyperlink w:anchor="_Toc199195240" w:history="1">
+          <w:hyperlink w:anchor="_Toc199417031" w:history="1">
             <w:r>
               <w:rPr>
                 <w:rStyle w:val="Hyperlink"/>
-                <w:rFonts w:cs="Arial"/>
                 <w:noProof/>
               </w:rPr>
               <w:t>4.2.1 Cadastrando seu(s) usuário(s)</w:t>
@@ -1510,7 +1498,7 @@
                 <w:noProof/>
                 <w:webHidden/>
               </w:rPr>
-              <w:instrText xml:space="preserve"> PAGEREF _Toc199195240 \h </w:instrText>
+              <w:instrText xml:space="preserve"> PAGEREF _Toc199417031 \h </w:instrText>
             </w:r>
             <w:r>
               <w:rPr>
@@ -1555,14 +1543,14 @@
               <w14:ligatures w14:val="standardContextual"/>
             </w:rPr>
           </w:pPr>
-          <w:hyperlink w:anchor="_Toc199195241" w:history="1">
+          <w:hyperlink w:anchor="_Toc199417032" w:history="1">
             <w:r>
               <w:rPr>
                 <w:rStyle w:val="Hyperlink"/>
                 <w:rFonts w:cs="Arial"/>
                 <w:noProof/>
               </w:rPr>
-              <w:t>3.2.2 Permissões</w:t>
+              <w:t>4.2.2 Permissões</w:t>
             </w:r>
             <w:r>
               <w:rPr>
@@ -1583,7 +1571,7 @@
                 <w:noProof/>
                 <w:webHidden/>
               </w:rPr>
-              <w:instrText xml:space="preserve"> PAGEREF _Toc199195241 \h </w:instrText>
+              <w:instrText xml:space="preserve"> PAGEREF _Toc199417032 \h </w:instrText>
             </w:r>
             <w:r>
               <w:rPr>
@@ -1628,12 +1616,84 @@
               <w14:ligatures w14:val="standardContextual"/>
             </w:rPr>
           </w:pPr>
-          <w:hyperlink w:anchor="_Toc199195242" w:history="1">
+          <w:hyperlink w:anchor="_Toc199417033" w:history="1">
             <w:r>
               <w:rPr>
                 <w:rStyle w:val="Hyperlink"/>
                 <w:noProof/>
               </w:rPr>
+              <w:t>5. CONCLUSÃO</w:t>
+            </w:r>
+            <w:r>
+              <w:rPr>
+                <w:noProof/>
+                <w:webHidden/>
+              </w:rPr>
+              <w:tab/>
+            </w:r>
+            <w:r>
+              <w:rPr>
+                <w:noProof/>
+                <w:webHidden/>
+              </w:rPr>
+              <w:fldChar w:fldCharType="begin"/>
+            </w:r>
+            <w:r>
+              <w:rPr>
+                <w:noProof/>
+                <w:webHidden/>
+              </w:rPr>
+              <w:instrText xml:space="preserve"> PAGEREF _Toc199417033 \h </w:instrText>
+            </w:r>
+            <w:r>
+              <w:rPr>
+                <w:noProof/>
+                <w:webHidden/>
+              </w:rPr>
+            </w:r>
+            <w:r>
+              <w:rPr>
+                <w:noProof/>
+                <w:webHidden/>
+              </w:rPr>
+              <w:fldChar w:fldCharType="separate"/>
+            </w:r>
+            <w:r>
+              <w:rPr>
+                <w:noProof/>
+                <w:webHidden/>
+              </w:rPr>
+              <w:t>11</w:t>
+            </w:r>
+            <w:r>
+              <w:rPr>
+                <w:noProof/>
+                <w:webHidden/>
+              </w:rPr>
+              <w:fldChar w:fldCharType="end"/>
+            </w:r>
+          </w:hyperlink>
+        </w:p>
+        <w:p>
+          <w:pPr>
+            <w:pStyle w:val="Sumrio1"/>
+            <w:tabs>
+              <w:tab w:val="right" w:leader="dot" w:pos="9061"/>
+            </w:tabs>
+            <w:rPr>
+              <w:rFonts w:asciiTheme="minorHAnsi" w:eastAsiaTheme="minorEastAsia" w:hAnsiTheme="minorHAnsi" w:cstheme="minorBidi"/>
+              <w:noProof/>
+              <w:kern w:val="2"/>
+              <w:szCs w:val="24"/>
+              <w14:ligatures w14:val="standardContextual"/>
+            </w:rPr>
+          </w:pPr>
+          <w:hyperlink w:anchor="_Toc199417034" w:history="1">
+            <w:r>
+              <w:rPr>
+                <w:rStyle w:val="Hyperlink"/>
+                <w:noProof/>
+              </w:rPr>
               <w:t>Referências Bibliográficas</w:t>
             </w:r>
             <w:r>
@@ -1655,7 +1715,7 @@
                 <w:noProof/>
                 <w:webHidden/>
               </w:rPr>
-              <w:instrText xml:space="preserve"> PAGEREF _Toc199195242 \h </w:instrText>
+              <w:instrText xml:space="preserve"> PAGEREF _Toc199417034 \h </w:instrText>
             </w:r>
             <w:r>
               <w:rPr>
@@ -1714,7 +1774,7 @@
       <w:pPr>
         <w:pStyle w:val="Ttulo1"/>
       </w:pPr>
-      <w:bookmarkStart w:id="0" w:name="_Toc199195231"/>
+      <w:bookmarkStart w:id="0" w:name="_Toc199417022"/>
       <w:r>
         <w:lastRenderedPageBreak/>
         <w:t>1. INTRODUÇÃO</w:t>
@@ -1749,7 +1809,7 @@
           <w:color w:val="FFFFFF" w:themeColor="background1"/>
         </w:rPr>
       </w:pPr>
-      <w:bookmarkStart w:id="1" w:name="_Toc199195232"/>
+      <w:bookmarkStart w:id="1" w:name="_Toc199417023"/>
       <w:r>
         <w:rPr>
           <w:rFonts w:cs="Arial"/>
@@ -1816,20 +1876,13 @@
         </w:rPr>
       </w:pPr>
       <w:bookmarkStart w:id="2" w:name="_Toc199193953"/>
-      <w:bookmarkStart w:id="3" w:name="_Toc199195233"/>
+      <w:bookmarkStart w:id="3" w:name="_Toc199417024"/>
       <w:r>
         <w:rPr>
           <w:rFonts w:cs="Arial"/>
           <w:color w:val="000000" w:themeColor="text1"/>
         </w:rPr>
-        <w:t>2</w:t>
-      </w:r>
-      <w:r>
-        <w:rPr>
-          <w:rFonts w:cs="Arial"/>
-          <w:color w:val="000000" w:themeColor="text1"/>
-        </w:rPr>
-        <w:t xml:space="preserve">.1 </w:t>
+        <w:t xml:space="preserve">2.1 </w:t>
       </w:r>
       <w:r>
         <w:rPr>
@@ -2197,20 +2250,13 @@
         </w:rPr>
       </w:pPr>
       <w:bookmarkStart w:id="4" w:name="_Toc199193954"/>
-      <w:bookmarkStart w:id="5" w:name="_Toc199195234"/>
+      <w:bookmarkStart w:id="5" w:name="_Toc199417025"/>
       <w:r>
         <w:rPr>
           <w:rFonts w:cs="Arial"/>
           <w:color w:val="000000" w:themeColor="text1"/>
         </w:rPr>
-        <w:t>2</w:t>
-      </w:r>
-      <w:r>
-        <w:rPr>
-          <w:rFonts w:cs="Arial"/>
-          <w:color w:val="000000" w:themeColor="text1"/>
-        </w:rPr>
-        <w:t xml:space="preserve">.2 </w:t>
+        <w:t xml:space="preserve">2.2 </w:t>
       </w:r>
       <w:r>
         <w:rPr>
@@ -2468,7 +2514,7 @@
         </w:rPr>
       </w:pPr>
       <w:bookmarkStart w:id="6" w:name="_Toc199193955"/>
-      <w:bookmarkStart w:id="7" w:name="_Toc199195235"/>
+      <w:bookmarkStart w:id="7" w:name="_Toc199417026"/>
       <w:r>
         <w:rPr>
           <w:rFonts w:cs="Arial"/>
@@ -2625,37 +2671,7 @@
           <w:i/>
           <w:iCs/>
         </w:rPr>
-        <w:t xml:space="preserve"> </w:t>
-      </w:r>
-      <w:r>
-        <w:rPr>
-          <w:rFonts w:cs="Arial"/>
-          <w:b/>
-          <w:bCs/>
-          <w:i/>
-          <w:iCs/>
-        </w:rPr>
-        <w:t>‘</w:t>
-      </w:r>
-      <w:r>
-        <w:rPr>
-          <w:rFonts w:cs="Arial"/>
-          <w:b/>
-          <w:bCs/>
-          <w:i/>
-          <w:iCs/>
-        </w:rPr>
-        <w:t>caminho-copiado</w:t>
-      </w:r>
-      <w:r>
-        <w:rPr>
-          <w:rFonts w:cs="Arial"/>
-          <w:b/>
-          <w:bCs/>
-          <w:i/>
-          <w:iCs/>
-        </w:rPr>
-        <w:t>’</w:t>
+        <w:t xml:space="preserve"> ‘caminho-copiado’</w:t>
       </w:r>
       <w:r>
         <w:rPr>
@@ -3212,19 +3228,13 @@
         </w:rPr>
       </w:pPr>
       <w:bookmarkStart w:id="8" w:name="_Toc199193956"/>
-      <w:bookmarkStart w:id="9" w:name="_Toc199195236"/>
+      <w:bookmarkStart w:id="9" w:name="_Toc199417027"/>
       <w:r>
         <w:rPr>
           <w:rFonts w:cs="Arial"/>
         </w:rPr>
         <w:lastRenderedPageBreak/>
-        <w:t>3</w:t>
-      </w:r>
-      <w:r>
-        <w:rPr>
-          <w:rFonts w:cs="Arial"/>
-        </w:rPr>
-        <w:t xml:space="preserve">. </w:t>
+        <w:t xml:space="preserve">3. </w:t>
       </w:r>
       <w:bookmarkEnd w:id="8"/>
       <w:r>
@@ -3512,7 +3522,7 @@
         </w:rPr>
       </w:pPr>
       <w:bookmarkStart w:id="10" w:name="_Toc199193957"/>
-      <w:bookmarkStart w:id="11" w:name="_Toc199195237"/>
+      <w:bookmarkStart w:id="11" w:name="_Toc199417028"/>
       <w:r>
         <w:rPr>
           <w:rFonts w:cs="Arial"/>
@@ -3540,20 +3550,13 @@
         </w:rPr>
       </w:pPr>
       <w:bookmarkStart w:id="12" w:name="_Toc199193958"/>
-      <w:bookmarkStart w:id="13" w:name="_Toc199195238"/>
+      <w:bookmarkStart w:id="13" w:name="_Toc199417029"/>
       <w:r>
         <w:rPr>
           <w:rFonts w:cs="Arial"/>
           <w:color w:val="000000" w:themeColor="text1"/>
         </w:rPr>
-        <w:t>4</w:t>
-      </w:r>
-      <w:r>
-        <w:rPr>
-          <w:rFonts w:cs="Arial"/>
-          <w:color w:val="000000" w:themeColor="text1"/>
-        </w:rPr>
-        <w:t>.1 Entrando no aplicativo</w:t>
+        <w:t>4.1 Entrando no aplicativo</w:t>
       </w:r>
       <w:bookmarkEnd w:id="12"/>
       <w:bookmarkEnd w:id="13"/>
@@ -3687,12 +3690,9 @@
         <w:pStyle w:val="Ttulo2"/>
       </w:pPr>
       <w:bookmarkStart w:id="14" w:name="_Toc199193959"/>
-      <w:bookmarkStart w:id="15" w:name="_Toc199195239"/>
-      <w:r>
-        <w:t>4</w:t>
-      </w:r>
-      <w:r>
-        <w:t>.2 Utilizando como administrador</w:t>
+      <w:bookmarkStart w:id="15" w:name="_Toc199417030"/>
+      <w:r>
+        <w:t>4.2 Utilizando como administrador</w:t>
       </w:r>
       <w:bookmarkEnd w:id="14"/>
       <w:bookmarkEnd w:id="15"/>
@@ -3702,12 +3702,9 @@
         <w:pStyle w:val="Ttulo3"/>
       </w:pPr>
       <w:bookmarkStart w:id="16" w:name="_Toc199193960"/>
-      <w:bookmarkStart w:id="17" w:name="_Toc199195240"/>
-      <w:r>
-        <w:t>4</w:t>
-      </w:r>
-      <w:r>
-        <w:t>.2.1 Cadastrando seu(s) usuário(s)</w:t>
+      <w:bookmarkStart w:id="17" w:name="_Toc199417031"/>
+      <w:r>
+        <w:t>4.2.1 Cadastrando seu(s) usuário(s)</w:t>
       </w:r>
       <w:bookmarkEnd w:id="16"/>
       <w:bookmarkEnd w:id="17"/>
@@ -3822,7 +3819,7 @@
         </w:rPr>
       </w:pPr>
       <w:bookmarkStart w:id="18" w:name="_Toc199193961"/>
-      <w:bookmarkStart w:id="19" w:name="_Toc199195241"/>
+      <w:bookmarkStart w:id="19" w:name="_Toc199417032"/>
       <w:r>
         <w:rPr>
           <w:rFonts w:cs="Arial"/>
@@ -4277,7 +4274,7 @@
       <w:pPr>
         <w:pStyle w:val="Ttulo1"/>
       </w:pPr>
-      <w:bookmarkStart w:id="20" w:name="_Toc199195242"/>
+      <w:bookmarkStart w:id="20" w:name="_Toc199417033"/>
       <w:r>
         <w:lastRenderedPageBreak/>
         <w:t xml:space="preserve">5. </w:t>
@@ -4285,6 +4282,7 @@
       <w:r>
         <w:t>CONCLUSÃO</w:t>
       </w:r>
+      <w:bookmarkEnd w:id="20"/>
     </w:p>
     <w:p>
       <w:r>
@@ -4306,10 +4304,11 @@
       <w:pPr>
         <w:pStyle w:val="Ttulo1"/>
       </w:pPr>
+      <w:bookmarkStart w:id="21" w:name="_Toc199417034"/>
       <w:r>
         <w:t>Referências Bibliográficas</w:t>
       </w:r>
-      <w:bookmarkEnd w:id="20"/>
+      <w:bookmarkEnd w:id="21"/>
     </w:p>
     <w:p>
       <w:r>
@@ -5262,6 +5261,7 @@
   <w:style w:type="character" w:default="1" w:styleId="Fontepargpadro">
     <w:name w:val="Default Paragraph Font"/>
     <w:uiPriority w:val="1"/>
+    <w:semiHidden/>
     <w:unhideWhenUsed/>
   </w:style>
   <w:style w:type="table" w:default="1" w:styleId="Tabelanormal">

</xml_diff>